<commit_message>
create bill feature added to the main programme
</commit_message>
<xml_diff>
--- a/demo.docx
+++ b/demo.docx
@@ -7,7 +7,7 @@
         <w:pStyle w:val="Heading1"/>
       </w:pPr>
       <w:r>
-        <w:t>Bill No: 0001</w:t>
+        <w:t>Bill No: 0002</w:t>
       </w:r>
     </w:p>
     <w:tbl>
@@ -36,7 +36,7 @@
           </w:tcPr>
           <w:p>
             <w:r>
-              <w:t>2020-12-10 17:36:41</w:t>
+              <w:t>2020-12-20 23:07:13</w:t>
             </w:r>
           </w:p>
         </w:tc>
@@ -80,7 +80,7 @@
           </w:tcPr>
           <w:p>
             <w:r>
-              <w:t>Dinindu Udana Thilakarathna</w:t>
+              <w:t>Dinindu Udana</w:t>
             </w:r>
           </w:p>
         </w:tc>
@@ -217,7 +217,7 @@
           </w:tcPr>
           <w:p>
             <w:r>
-              <w:t>Poker sdrfgsdfgsdfg sdfg sdfgs</w:t>
+              <w:t>Concrete Mixer</w:t>
             </w:r>
           </w:p>
         </w:tc>
@@ -237,7 +237,7 @@
           </w:tcPr>
           <w:p>
             <w:r>
-              <w:t>2</w:t>
+              <w:t>11.0</w:t>
             </w:r>
           </w:p>
         </w:tc>
@@ -257,7 +257,7 @@
           </w:tcPr>
           <w:p>
             <w:r>
-              <w:t>1,500</w:t>
+              <w:t>3,500.00</w:t>
             </w:r>
           </w:p>
         </w:tc>
@@ -267,7 +267,7 @@
           </w:tcPr>
           <w:p>
             <w:r>
-              <w:t>12,000</w:t>
+              <w:t>77,000.00</w:t>
             </w:r>
           </w:p>
         </w:tc>
@@ -299,7 +299,7 @@
           </w:tcPr>
           <w:p>
             <w:r>
-              <w:t>2</w:t>
+              <w:t>11.0</w:t>
             </w:r>
           </w:p>
         </w:tc>
@@ -319,7 +319,7 @@
           </w:tcPr>
           <w:p>
             <w:r>
-              <w:t>1,500</w:t>
+              <w:t>2,000.00</w:t>
             </w:r>
           </w:p>
         </w:tc>
@@ -329,7 +329,7 @@
           </w:tcPr>
           <w:p>
             <w:r>
-              <w:t>12,000</w:t>
+              <w:t>44,000.00</w:t>
             </w:r>
           </w:p>
         </w:tc>
@@ -341,7 +341,7 @@
           </w:tcPr>
           <w:p>
             <w:r>
-              <w:t>Poker</w:t>
+              <w:t>Grinder</w:t>
             </w:r>
           </w:p>
         </w:tc>
@@ -351,7 +351,7 @@
           </w:tcPr>
           <w:p>
             <w:r>
-              <w:t>2020-12-10</w:t>
+              <w:t>2020-12-20</w:t>
             </w:r>
           </w:p>
         </w:tc>
@@ -361,7 +361,7 @@
           </w:tcPr>
           <w:p>
             <w:r>
-              <w:t>2</w:t>
+              <w:t>0.5</w:t>
             </w:r>
           </w:p>
         </w:tc>
@@ -371,7 +371,7 @@
           </w:tcPr>
           <w:p>
             <w:r>
-              <w:t>2</w:t>
+              <w:t>4</w:t>
             </w:r>
           </w:p>
         </w:tc>
@@ -381,7 +381,7 @@
           </w:tcPr>
           <w:p>
             <w:r>
-              <w:t>1,500</w:t>
+              <w:t>4,000.00</w:t>
             </w:r>
           </w:p>
         </w:tc>
@@ -391,69 +391,7 @@
           </w:tcPr>
           <w:p>
             <w:r>
-              <w:t>12,000</w:t>
-            </w:r>
-          </w:p>
-        </w:tc>
-      </w:tr>
-      <w:tr>
-        <w:tc>
-          <w:tcPr>
-            <w:tcW w:type="dxa" w:w="1440"/>
-          </w:tcPr>
-          <w:p>
-            <w:r>
-              <w:t>Poker</w:t>
-            </w:r>
-          </w:p>
-        </w:tc>
-        <w:tc>
-          <w:tcPr>
-            <w:tcW w:type="dxa" w:w="1440"/>
-          </w:tcPr>
-          <w:p>
-            <w:r>
-              <w:t>2020-12-10</w:t>
-            </w:r>
-          </w:p>
-        </w:tc>
-        <w:tc>
-          <w:tcPr>
-            <w:tcW w:type="dxa" w:w="1440"/>
-          </w:tcPr>
-          <w:p>
-            <w:r>
-              <w:t>2</w:t>
-            </w:r>
-          </w:p>
-        </w:tc>
-        <w:tc>
-          <w:tcPr>
-            <w:tcW w:type="dxa" w:w="1440"/>
-          </w:tcPr>
-          <w:p>
-            <w:r>
-              <w:t>2</w:t>
-            </w:r>
-          </w:p>
-        </w:tc>
-        <w:tc>
-          <w:tcPr>
-            <w:tcW w:type="dxa" w:w="1440"/>
-          </w:tcPr>
-          <w:p>
-            <w:r>
-              <w:t>1,500</w:t>
-            </w:r>
-          </w:p>
-        </w:tc>
-        <w:tc>
-          <w:tcPr>
-            <w:tcW w:type="dxa" w:w="1440"/>
-          </w:tcPr>
-          <w:p>
-            <w:r>
-              <w:t>12,000</w:t>
+              <w:t>8,000.00</w:t>
             </w:r>
           </w:p>
         </w:tc>
@@ -505,7 +443,7 @@
               <w:rPr>
                 <w:b/>
               </w:rPr>
-              <w:t xml:space="preserve"> 10,000.00</w:t>
+              <w:t>129,000.00</w:t>
             </w:r>
           </w:p>
         </w:tc>
@@ -552,7 +490,7 @@
               <w:rPr>
                 <w:b/>
               </w:rPr>
-              <w:t>Rs.  15,000.00</w:t>
+              <w:t>Rs.  -5,000.00</w:t>
             </w:r>
           </w:p>
         </w:tc>
@@ -580,7 +518,7 @@
               <w:rPr>
                 <w:b/>
               </w:rPr>
-              <w:t>Rs.  10,000.00</w:t>
+              <w:t>Rs. 129,000.00</w:t>
             </w:r>
           </w:p>
         </w:tc>
@@ -608,7 +546,7 @@
               <w:rPr>
                 <w:b/>
               </w:rPr>
-              <w:t xml:space="preserve">            Rs.  25,000.00</w:t>
+              <w:t xml:space="preserve">            Rs. 124,000.00</w:t>
             </w:r>
           </w:p>
         </w:tc>
@@ -636,7 +574,7 @@
               <w:rPr>
                 <w:b/>
               </w:rPr>
-              <w:t>-(Rs.  13,000.00)</w:t>
+              <w:t>-(Rs.   5,000.00)</w:t>
             </w:r>
           </w:p>
         </w:tc>
@@ -664,7 +602,7 @@
               <w:rPr>
                 <w:b/>
               </w:rPr>
-              <w:t xml:space="preserve">            Rs.  12,000.00</w:t>
+              <w:t xml:space="preserve">            Rs. 119,000.00</w:t>
             </w:r>
           </w:p>
         </w:tc>

</xml_diff>